<commit_message>
Adicionada EAP do projeto.
</commit_message>
<xml_diff>
--- a/Artefatos de Documentação/Processo Aplicado/EveRemind/2-Gerencia de Projeto/Templates/Escopo do Projeto(EAP).docx
+++ b/Artefatos de Documentação/Processo Aplicado/EveRemind/2-Gerencia de Projeto/Templates/Escopo do Projeto(EAP).docx
@@ -71,7 +71,43 @@
         <w:rPr>
           <w:rFonts w:ascii="Arial" w:hAnsi="Arial" w:cs="Arial"/>
         </w:rPr>
-        <w:t xml:space="preserve">Este documento tem como objetivo definir uma estrutura de EAP representando o escopo do projeto, bem como detalhá-la em tarefas menores para melhor gestão e divisão de entregas de trabalho. Para isso será feita reunião entre o Gerente de Projeto e sua equipe para definir o escopo com base na Especificação de Objetivos e Requisitos (EOR). </w:t>
+        <w:t>Este documento tem como objetivo definir uma estrutura de EAP representando o escopo do projeto</w:t>
+      </w:r>
+      <w:r>
+        <w:rPr>
+          <w:rFonts w:ascii="Arial" w:hAnsi="Arial" w:cs="Arial"/>
+        </w:rPr>
+        <w:t xml:space="preserve"> e o seu ciclo de vida definido</w:t>
+      </w:r>
+      <w:r>
+        <w:rPr>
+          <w:rFonts w:ascii="Arial" w:hAnsi="Arial" w:cs="Arial"/>
+        </w:rPr>
+        <w:t xml:space="preserve">, bem como </w:t>
+      </w:r>
+      <w:r>
+        <w:rPr>
+          <w:rFonts w:ascii="Arial" w:hAnsi="Arial" w:cs="Arial"/>
+        </w:rPr>
+        <w:t>detalhar cada</w:t>
+      </w:r>
+      <w:r>
+        <w:rPr>
+          <w:rFonts w:ascii="Arial" w:hAnsi="Arial" w:cs="Arial"/>
+        </w:rPr>
+        <w:t xml:space="preserve"> </w:t>
+      </w:r>
+      <w:r>
+        <w:rPr>
+          <w:rFonts w:ascii="Arial" w:hAnsi="Arial" w:cs="Arial"/>
+        </w:rPr>
+        <w:t xml:space="preserve">área em documentos </w:t>
+      </w:r>
+      <w:r>
+        <w:rPr>
+          <w:rFonts w:ascii="Arial" w:hAnsi="Arial" w:cs="Arial"/>
+        </w:rPr>
+        <w:t xml:space="preserve"> menores para melhor gestão e divisão de entregas de trabalho. Para isso será feita reunião entre o Gerente de Projeto e sua equipe para definir o escopo com base na Especificação de Objetivos e Requisitos (EOR). </w:t>
       </w:r>
     </w:p>
     <w:p>
@@ -247,17 +283,7 @@
     <w:p>
       <w:pPr>
         <w:pStyle w:val="PargrafodaLista"/>
-        <w:ind w:left="360"/>
-        <w:jc w:val="both"/>
-      </w:pPr>
-      <w:r>
-        <w:t>&lt;&lt;Aqui ficará a estrutura de EAP a ser definida&gt;&gt;</w:t>
-      </w:r>
-    </w:p>
-    <w:p>
-      <w:pPr>
-        <w:pStyle w:val="PargrafodaLista"/>
-        <w:ind w:left="360"/>
+        <w:ind w:left="360" w:right="-425" w:hanging="1069"/>
         <w:jc w:val="both"/>
         <w:rPr>
           <w:b/>
@@ -265,6 +291,56 @@
           <w:szCs w:val="32"/>
         </w:rPr>
       </w:pPr>
+      <w:r>
+        <w:rPr>
+          <w:b/>
+          <w:noProof/>
+          <w:sz w:val="32"/>
+          <w:szCs w:val="32"/>
+          <w:lang w:eastAsia="pt-BR"/>
+        </w:rPr>
+        <w:drawing>
+          <wp:inline distT="0" distB="0" distL="0" distR="0" wp14:anchorId="035A2A3B" wp14:editId="7EBC823F">
+            <wp:extent cx="7252335" cy="3622040"/>
+            <wp:effectExtent l="0" t="0" r="12065" b="10160"/>
+            <wp:docPr id="1" name="Imagem 1"/>
+            <wp:cNvGraphicFramePr>
+              <a:graphicFrameLocks xmlns:a="http://schemas.openxmlformats.org/drawingml/2006/main" noChangeAspect="1"/>
+            </wp:cNvGraphicFramePr>
+            <a:graphic xmlns:a="http://schemas.openxmlformats.org/drawingml/2006/main">
+              <a:graphicData uri="http://schemas.openxmlformats.org/drawingml/2006/picture">
+                <pic:pic xmlns:pic="http://schemas.openxmlformats.org/drawingml/2006/picture">
+                  <pic:nvPicPr>
+                    <pic:cNvPr id="1" name="EAP.jpg"/>
+                    <pic:cNvPicPr/>
+                  </pic:nvPicPr>
+                  <pic:blipFill>
+                    <a:blip r:embed="rId6">
+                      <a:extLst>
+                        <a:ext uri="{28A0092B-C50C-407E-A947-70E740481C1C}">
+                          <a14:useLocalDpi xmlns:a14="http://schemas.microsoft.com/office/drawing/2010/main" val="0"/>
+                        </a:ext>
+                      </a:extLst>
+                    </a:blip>
+                    <a:stretch>
+                      <a:fillRect/>
+                    </a:stretch>
+                  </pic:blipFill>
+                  <pic:spPr>
+                    <a:xfrm>
+                      <a:off x="0" y="0"/>
+                      <a:ext cx="7324429" cy="3658046"/>
+                    </a:xfrm>
+                    <a:prstGeom prst="rect">
+                      <a:avLst/>
+                    </a:prstGeom>
+                  </pic:spPr>
+                </pic:pic>
+              </a:graphicData>
+            </a:graphic>
+          </wp:inline>
+        </w:drawing>
+      </w:r>
     </w:p>
     <w:p>
       <w:pPr>
@@ -299,6 +375,8 @@
       <w:r>
         <w:t>&lt;&lt;Aqui será listada as restrições com relação a alguma tarefa da estrutura de EAP. Restrições essas que podem de alguma maneira limitar as opções da equipe.&gt;&gt;</w:t>
       </w:r>
+      <w:bookmarkStart w:id="0" w:name="_GoBack"/>
+      <w:bookmarkEnd w:id="0"/>
     </w:p>
     <w:p>
       <w:pPr>
@@ -348,8 +426,6 @@
         <w:ind w:left="360"/>
         <w:jc w:val="both"/>
       </w:pPr>
-      <w:bookmarkStart w:id="0" w:name="_GoBack"/>
-      <w:bookmarkEnd w:id="0"/>
     </w:p>
     <w:sectPr>
       <w:pgSz w:w="11900" w:h="16840"/>
@@ -1200,7 +1276,7 @@
 </file>
 
 <file path=customXml/itemProps1.xml><?xml version="1.0" encoding="utf-8"?>
-<ds:datastoreItem xmlns:ds="http://schemas.openxmlformats.org/officeDocument/2006/customXml" ds:itemID="{AD1BB83F-2C7D-4D44-8A55-84E13C97D242}">
+<ds:datastoreItem xmlns:ds="http://schemas.openxmlformats.org/officeDocument/2006/customXml" ds:itemID="{96F58DD3-38AD-C24E-AF73-B00FC143A0EC}">
   <ds:schemaRefs>
     <ds:schemaRef ds:uri="http://schemas.openxmlformats.org/officeDocument/2006/bibliography"/>
   </ds:schemaRefs>

</xml_diff>